<commit_message>
fixed typo in writeup
</commit_message>
<xml_diff>
--- a/Write-Up.docx
+++ b/Write-Up.docx
@@ -73,7 +73,7 @@
         <w:rPr>
           <w:sz w:val="28"/>
         </w:rPr>
-        <w:t>Amazon</w:t>
+        <w:t>Catalog</w:t>
       </w:r>
     </w:p>
     <w:p>
@@ -134,8 +134,28 @@
         <w:rPr>
           <w:sz w:val="28"/>
         </w:rPr>
-        <w:t xml:space="preserve">An application where users can create and post alcohol products to keep inventory for the fraternity while other users can review or comment on them. We just named it Amazon because we don’t want the name to give away what the app is (don’t want to get in trouble by authorities) </w:t>
-      </w:r>
+        <w:t xml:space="preserve">An application where users can create and post alcohol products to keep inventory for the fraternity while other users can review or comment on them. We just named it </w:t>
+      </w:r>
+      <w:r>
+        <w:rPr>
+          <w:sz w:val="28"/>
+        </w:rPr>
+        <w:t>Catalog</w:t>
+      </w:r>
+      <w:r>
+        <w:rPr>
+          <w:sz w:val="28"/>
+        </w:rPr>
+        <w:t xml:space="preserve"> because we don’t want the name to give away what the app is (</w:t>
+      </w:r>
+      <w:r>
+        <w:rPr>
+          <w:sz w:val="28"/>
+        </w:rPr>
+        <w:t xml:space="preserve">wanted to keep it low-key) </w:t>
+      </w:r>
+      <w:bookmarkStart w:id="0" w:name="_GoBack"/>
+      <w:bookmarkEnd w:id="0"/>
     </w:p>
     <w:p>
       <w:pPr>
@@ -189,8 +209,6 @@
         </w:rPr>
         <w:t xml:space="preserve">Has name, photo icon </w:t>
       </w:r>
-      <w:bookmarkStart w:id="0" w:name="_GoBack"/>
-      <w:bookmarkEnd w:id="0"/>
     </w:p>
     <w:p>
       <w:pPr>

</xml_diff>